<commit_message>
Finished the Story Synopsis section
</commit_message>
<xml_diff>
--- a/docs/proposal.docx
+++ b/docs/proposal.docx
@@ -170,13 +170,11 @@
     </w:p>
     <w:p>
       <w:r>
-        <w:t xml:space="preserve">Game play will subsist of the player controlling an intern </w:t>
-      </w:r>
-      <w:proofErr w:type="spellStart"/>
-      <w:r>
-        <w:t>i</w:t>
-      </w:r>
-      <w:proofErr w:type="spellEnd"/>
+        <w:t xml:space="preserve">Game play will subsist of the player </w:t>
+      </w:r>
+      <w:r>
+        <w:t>moving his character the intern around the office.  The player will</w:t>
+      </w:r>
     </w:p>
     <w:p>
       <w:pPr>
@@ -211,6 +209,7 @@
     </w:p>
     <w:p>
       <w:pPr>
+        <w:spacing w:line="480" w:lineRule="auto"/>
         <w:rPr>
           <w:b/>
         </w:rPr>
@@ -225,28 +224,22 @@
         <w:t xml:space="preserve">Intern’s Quest </w:t>
       </w:r>
       <w:r>
-        <w:t xml:space="preserve">starts with the player observing a scene in which </w:t>
-      </w:r>
-      <w:r>
-        <w:t>a</w:t>
-      </w:r>
-      <w:r>
-        <w:t xml:space="preserve"> character is standing in the middle of an office like room.  A non player character tentatively called “The Boss” walks over to the character and an initial dialog is </w:t>
-      </w:r>
-      <w:r>
-        <w:t>presented where</w:t>
-      </w:r>
-      <w:r>
-        <w:t xml:space="preserve"> player’s name will be captured</w:t>
-      </w:r>
-      <w:r>
-        <w:t xml:space="preserve"> for use throughout the rest of the game.  </w:t>
-      </w:r>
-      <w:r>
-        <w:t>This will also be where a crash course introduction to the game controls and game interface.</w:t>
-      </w:r>
-    </w:p>
-    <w:p>
+        <w:t xml:space="preserve">starts </w:t>
+      </w:r>
+      <w:r>
+        <w:t xml:space="preserve">with a basic tutorial initiated by “The Boss”.  Here the player will learn the basic controls of the game as well </w:t>
+      </w:r>
+      <w:r>
+        <w:t>the basic interface</w:t>
+      </w:r>
+      <w:r>
+        <w:t>.</w:t>
+      </w:r>
+    </w:p>
+    <w:p>
+      <w:pPr>
+        <w:spacing w:line="480" w:lineRule="auto"/>
+      </w:pPr>
       <w:r>
         <w:t>Following the player’s initial confrontation with “The Boss” the player will be free to explore the office environment.  There will be other non player characters dispersed throughout the office.  Some will be friendly to the player offering helpful &amp; humorous advice, others will</w:t>
       </w:r>
@@ -255,6 +248,9 @@
       </w:r>
     </w:p>
     <w:p>
+      <w:pPr>
+        <w:spacing w:line="480" w:lineRule="auto"/>
+      </w:pPr>
       <w:r>
         <w:t>Some of the non player characters will ask the intern to complete one or more tasks (quests) for them.</w:t>
       </w:r>
@@ -290,6 +286,8 @@
           <w:ilvl w:val="0"/>
           <w:numId w:val="2"/>
         </w:numPr>
+        <w:spacing w:line="480" w:lineRule="auto"/>
+        <w:ind w:left="714" w:hanging="357"/>
         <w:rPr>
           <w:b/>
         </w:rPr>
@@ -308,6 +306,8 @@
           <w:ilvl w:val="0"/>
           <w:numId w:val="2"/>
         </w:numPr>
+        <w:spacing w:line="480" w:lineRule="auto"/>
+        <w:ind w:left="714" w:hanging="357"/>
         <w:rPr>
           <w:b/>
         </w:rPr>
@@ -322,7 +322,10 @@
         <w:t xml:space="preserve"> to complete the quests assigned by the boss.  The Boss is generally a hard ass</w:t>
       </w:r>
       <w:r>
-        <w:t>, who likes yelling, and harassing the player.</w:t>
+        <w:t>, who likes yelling, and harass</w:t>
+      </w:r>
+      <w:r>
+        <w:t>ing the player.</w:t>
       </w:r>
       <w:r>
         <w:br/>
@@ -335,12 +338,21 @@
           <w:ilvl w:val="0"/>
           <w:numId w:val="2"/>
         </w:numPr>
-        <w:rPr>
-          <w:b/>
-        </w:rPr>
-      </w:pPr>
-      <w:r>
-        <w:t>The Boss’s Secretary:  As yet unnamed, the secretary will give the player hints, items etc.</w:t>
+        <w:spacing w:line="480" w:lineRule="auto"/>
+        <w:ind w:left="714" w:hanging="357"/>
+        <w:rPr>
+          <w:b/>
+        </w:rPr>
+      </w:pPr>
+      <w:r>
+        <w:lastRenderedPageBreak/>
+        <w:t xml:space="preserve">The Boss’s Secretary:  As yet unnamed, the secretary will </w:t>
+      </w:r>
+      <w:r>
+        <w:t xml:space="preserve">offer relief </w:t>
+      </w:r>
+      <w:r>
+        <w:t>from The Boss and serve as a pleasant distraction</w:t>
       </w:r>
       <w:r>
         <w:br/>
@@ -353,6 +365,8 @@
           <w:ilvl w:val="0"/>
           <w:numId w:val="2"/>
         </w:numPr>
+        <w:spacing w:line="480" w:lineRule="auto"/>
+        <w:ind w:left="714" w:hanging="357"/>
       </w:pPr>
       <w:r>
         <w:t>Various</w:t>
@@ -364,7 +378,68 @@
         <w:t>uests and hints to the player.</w:t>
       </w:r>
     </w:p>
-    <w:p/>
+    <w:p>
+      <w:r>
+        <w:rPr>
+          <w:b/>
+        </w:rPr>
+        <w:t>Villains:</w:t>
+      </w:r>
+    </w:p>
+    <w:p>
+      <w:pPr>
+        <w:pStyle w:val="ListParagraph"/>
+        <w:numPr>
+          <w:ilvl w:val="0"/>
+          <w:numId w:val="3"/>
+        </w:numPr>
+        <w:spacing w:line="480" w:lineRule="auto"/>
+        <w:ind w:left="714" w:hanging="357"/>
+      </w:pPr>
+      <w:r>
+        <w:t xml:space="preserve">The Boss:  This is the only character that really fits the role of villain.  It is his demands that must be met and he who fires the intern should the intern fail to complete </w:t>
+      </w:r>
+      <w:r>
+        <w:t>an important quest (or several not so important ones)</w:t>
+      </w:r>
+    </w:p>
+    <w:p>
+      <w:pPr>
+        <w:rPr>
+          <w:b/>
+        </w:rPr>
+      </w:pPr>
+      <w:r>
+        <w:rPr>
+          <w:b/>
+        </w:rPr>
+        <w:t xml:space="preserve">Challenges: </w:t>
+      </w:r>
+    </w:p>
+    <w:p>
+      <w:pPr>
+        <w:pStyle w:val="ListParagraph"/>
+        <w:numPr>
+          <w:ilvl w:val="0"/>
+          <w:numId w:val="3"/>
+        </w:numPr>
+        <w:rPr>
+          <w:b/>
+        </w:rPr>
+      </w:pPr>
+      <w:r>
+        <w:t>The main challenge in the game is not getting fired.  This can be avoided by completing the quests the boss assigns</w:t>
+      </w:r>
+      <w:r>
+        <w:t xml:space="preserve"> and</w:t>
+      </w:r>
+      <w:r>
+        <w:t xml:space="preserve"> not goofing off while doing the boss’s quest</w:t>
+      </w:r>
+      <w:r>
+        <w:t>s.</w:t>
+      </w:r>
+    </w:p>
     <w:p>
       <w:pPr>
         <w:pStyle w:val="Heading2"/>
@@ -399,11 +474,7 @@
         <w:t>, there will be explicit language</w:t>
       </w:r>
       <w:r>
-        <w:t xml:space="preserve"> used in jokes, </w:t>
-      </w:r>
-      <w:r>
-        <w:lastRenderedPageBreak/>
-        <w:t>conversations etc</w:t>
+        <w:t xml:space="preserve"> used in jokes, conversations etc</w:t>
       </w:r>
       <w:r>
         <w:t>.  Some of the jokes may go over the heads of younger players as they have never worked in an office environment.</w:t>
@@ -486,6 +557,7 @@
         <w:ind w:left="748" w:hanging="357"/>
       </w:pPr>
       <w:r>
+        <w:lastRenderedPageBreak/>
         <w:t xml:space="preserve">No </w:t>
       </w:r>
       <w:r>
@@ -639,7 +711,6 @@
         <w:rPr>
           <w:b/>
         </w:rPr>
-        <w:lastRenderedPageBreak/>
         <w:t>Art Director</w:t>
       </w:r>
       <w:r>
@@ -799,6 +870,119 @@
     </w:lvl>
   </w:abstractNum>
   <w:abstractNum w:abstractNumId="1">
+    <w:nsid w:val="5FAC0FD0"/>
+    <w:multiLevelType w:val="hybridMultilevel"/>
+    <w:tmpl w:val="7D628CAA"/>
+    <w:lvl w:ilvl="0" w:tplc="10090001">
+      <w:start w:val="1"/>
+      <w:numFmt w:val="bullet"/>
+      <w:lvlText w:val=""/>
+      <w:lvlJc w:val="left"/>
+      <w:pPr>
+        <w:ind w:left="720" w:hanging="360"/>
+      </w:pPr>
+      <w:rPr>
+        <w:rFonts w:ascii="Symbol" w:hAnsi="Symbol" w:hint="default"/>
+      </w:rPr>
+    </w:lvl>
+    <w:lvl w:ilvl="1" w:tplc="10090003" w:tentative="1">
+      <w:start w:val="1"/>
+      <w:numFmt w:val="bullet"/>
+      <w:lvlText w:val="o"/>
+      <w:lvlJc w:val="left"/>
+      <w:pPr>
+        <w:ind w:left="1440" w:hanging="360"/>
+      </w:pPr>
+      <w:rPr>
+        <w:rFonts w:ascii="Courier New" w:hAnsi="Courier New" w:cs="Courier New" w:hint="default"/>
+      </w:rPr>
+    </w:lvl>
+    <w:lvl w:ilvl="2" w:tplc="10090005" w:tentative="1">
+      <w:start w:val="1"/>
+      <w:numFmt w:val="bullet"/>
+      <w:lvlText w:val=""/>
+      <w:lvlJc w:val="left"/>
+      <w:pPr>
+        <w:ind w:left="2160" w:hanging="360"/>
+      </w:pPr>
+      <w:rPr>
+        <w:rFonts w:ascii="Wingdings" w:hAnsi="Wingdings" w:hint="default"/>
+      </w:rPr>
+    </w:lvl>
+    <w:lvl w:ilvl="3" w:tplc="10090001" w:tentative="1">
+      <w:start w:val="1"/>
+      <w:numFmt w:val="bullet"/>
+      <w:lvlText w:val=""/>
+      <w:lvlJc w:val="left"/>
+      <w:pPr>
+        <w:ind w:left="2880" w:hanging="360"/>
+      </w:pPr>
+      <w:rPr>
+        <w:rFonts w:ascii="Symbol" w:hAnsi="Symbol" w:hint="default"/>
+      </w:rPr>
+    </w:lvl>
+    <w:lvl w:ilvl="4" w:tplc="10090003" w:tentative="1">
+      <w:start w:val="1"/>
+      <w:numFmt w:val="bullet"/>
+      <w:lvlText w:val="o"/>
+      <w:lvlJc w:val="left"/>
+      <w:pPr>
+        <w:ind w:left="3600" w:hanging="360"/>
+      </w:pPr>
+      <w:rPr>
+        <w:rFonts w:ascii="Courier New" w:hAnsi="Courier New" w:cs="Courier New" w:hint="default"/>
+      </w:rPr>
+    </w:lvl>
+    <w:lvl w:ilvl="5" w:tplc="10090005" w:tentative="1">
+      <w:start w:val="1"/>
+      <w:numFmt w:val="bullet"/>
+      <w:lvlText w:val=""/>
+      <w:lvlJc w:val="left"/>
+      <w:pPr>
+        <w:ind w:left="4320" w:hanging="360"/>
+      </w:pPr>
+      <w:rPr>
+        <w:rFonts w:ascii="Wingdings" w:hAnsi="Wingdings" w:hint="default"/>
+      </w:rPr>
+    </w:lvl>
+    <w:lvl w:ilvl="6" w:tplc="10090001" w:tentative="1">
+      <w:start w:val="1"/>
+      <w:numFmt w:val="bullet"/>
+      <w:lvlText w:val=""/>
+      <w:lvlJc w:val="left"/>
+      <w:pPr>
+        <w:ind w:left="5040" w:hanging="360"/>
+      </w:pPr>
+      <w:rPr>
+        <w:rFonts w:ascii="Symbol" w:hAnsi="Symbol" w:hint="default"/>
+      </w:rPr>
+    </w:lvl>
+    <w:lvl w:ilvl="7" w:tplc="10090003" w:tentative="1">
+      <w:start w:val="1"/>
+      <w:numFmt w:val="bullet"/>
+      <w:lvlText w:val="o"/>
+      <w:lvlJc w:val="left"/>
+      <w:pPr>
+        <w:ind w:left="5760" w:hanging="360"/>
+      </w:pPr>
+      <w:rPr>
+        <w:rFonts w:ascii="Courier New" w:hAnsi="Courier New" w:cs="Courier New" w:hint="default"/>
+      </w:rPr>
+    </w:lvl>
+    <w:lvl w:ilvl="8" w:tplc="10090005" w:tentative="1">
+      <w:start w:val="1"/>
+      <w:numFmt w:val="bullet"/>
+      <w:lvlText w:val=""/>
+      <w:lvlJc w:val="left"/>
+      <w:pPr>
+        <w:ind w:left="6480" w:hanging="360"/>
+      </w:pPr>
+      <w:rPr>
+        <w:rFonts w:ascii="Wingdings" w:hAnsi="Wingdings" w:hint="default"/>
+      </w:rPr>
+    </w:lvl>
+  </w:abstractNum>
+  <w:abstractNum w:abstractNumId="2">
     <w:nsid w:val="6D1E6E6E"/>
     <w:multiLevelType w:val="hybridMultilevel"/>
     <w:tmpl w:val="964C617A"/>
@@ -915,6 +1099,9 @@
     <w:abstractNumId w:val="0"/>
   </w:num>
   <w:num w:numId="2">
+    <w:abstractNumId w:val="2"/>
+  </w:num>
+  <w:num w:numId="3">
     <w:abstractNumId w:val="1"/>
   </w:num>
 </w:numbering>

</xml_diff>

<commit_message>
Almost finished the proposal.  Summary needs to be extended and Unique Selling Position needs finishing.
</commit_message>
<xml_diff>
--- a/docs/proposal.docx
+++ b/docs/proposal.docx
@@ -169,11 +169,27 @@
       </w:r>
     </w:p>
     <w:p>
-      <w:r>
-        <w:t xml:space="preserve">Game play will subsist of the player </w:t>
-      </w:r>
-      <w:r>
-        <w:t>moving his character the intern around the office.  The player will</w:t>
+      <w:pPr>
+        <w:spacing w:line="480" w:lineRule="auto"/>
+        <w:contextualSpacing/>
+      </w:pPr>
+      <w:r>
+        <w:t xml:space="preserve">The player will be free to move throughout the office. He will complete quests to advance in the game, which will be accessed by talking to NPCs in the office. Quests will consist of </w:t>
+      </w:r>
+      <w:r>
+        <w:t>delivering</w:t>
+      </w:r>
+      <w:r>
+        <w:t xml:space="preserve"> and </w:t>
+      </w:r>
+      <w:r>
+        <w:t>retrieving</w:t>
+      </w:r>
+      <w:r>
+        <w:t xml:space="preserve"> items or relaying messages between NPCs.</w:t>
+      </w:r>
+      <w:r>
+        <w:t xml:space="preserve">  </w:t>
       </w:r>
     </w:p>
     <w:p>
@@ -739,9 +755,23 @@
         <w:t>Summary:</w:t>
       </w:r>
     </w:p>
-    <w:p/>
-    <w:p/>
-    <w:p/>
+    <w:p>
+      <w:r>
+        <w:t>In summary, Intern's Quest will be a witty adventure RPG that will draw players in with it</w:t>
+      </w:r>
+      <w:r>
+        <w:t>s</w:t>
+      </w:r>
+      <w:r>
+        <w:t xml:space="preserve"> dialog and charm.</w:t>
+      </w:r>
+      <w:r>
+        <w:t xml:space="preserve">  </w:t>
+      </w:r>
+      <w:r>
+        <w:t xml:space="preserve">Our team has the knowledge, experience, and drive to develop Intern's Quest. </w:t>
+      </w:r>
+    </w:p>
     <w:p/>
     <w:p/>
     <w:sectPr>

</xml_diff>

<commit_message>
Tentatively finished game proposal
</commit_message>
<xml_diff>
--- a/docs/proposal.docx
+++ b/docs/proposal.docx
@@ -8,10 +8,7 @@
         <w:jc w:val="center"/>
       </w:pPr>
       <w:r>
-        <w:t xml:space="preserve">Intern’s </w:t>
-      </w:r>
-      <w:r>
-        <w:t>Quest</w:t>
+        <w:t>Intern’s Quest</w:t>
       </w:r>
     </w:p>
     <w:p>
@@ -46,31 +43,7 @@
         <w:spacing w:line="480" w:lineRule="auto"/>
       </w:pPr>
       <w:r>
-        <w:t xml:space="preserve">Intern’s Quest is a witty </w:t>
-      </w:r>
-      <w:r>
-        <w:t xml:space="preserve">adventure </w:t>
-      </w:r>
-      <w:r>
-        <w:t>RPG</w:t>
-      </w:r>
-      <w:r>
-        <w:t xml:space="preserve"> that places the player in a situation </w:t>
-      </w:r>
-      <w:r>
-        <w:t>where the</w:t>
-      </w:r>
-      <w:r>
-        <w:t xml:space="preserve">y are an intern striving to be hired.  They will have to talk to the right people and run errands for those higher up the corporate ladder which, since they are </w:t>
-      </w:r>
-      <w:r>
-        <w:t xml:space="preserve">only </w:t>
-      </w:r>
-      <w:r>
-        <w:t>an intern, turns out to be everyone!</w:t>
-      </w:r>
-      <w:r>
-        <w:t xml:space="preserve">   </w:t>
+        <w:t xml:space="preserve">Intern’s Quest is a witty adventure RPG that places the player in a situation where they are an intern striving to be hired.  They will have to talk to the right people and run errands for those higher up the corporate ladder which, since they are only an intern, turns out to be everyone!   </w:t>
       </w:r>
       <w:r>
         <w:t>What sets Intern's Quest apart from other games on the market today is the nostalgic feel</w:t>
@@ -92,10 +65,15 @@
         <w:spacing w:line="480" w:lineRule="auto"/>
       </w:pPr>
       <w:r>
-        <w:t>The player’s u</w:t>
-      </w:r>
-      <w:r>
-        <w:t xml:space="preserve">ltimate victory condition will be getting hired which can be accomplished by completing all of the required </w:t>
+        <w:t xml:space="preserve">The player’s ultimate victory condition will be getting hired which can be accomplished by completing all </w:t>
+      </w:r>
+      <w:proofErr w:type="gramStart"/>
+      <w:r>
+        <w:t>of</w:t>
+      </w:r>
+      <w:proofErr w:type="gramEnd"/>
+      <w:r>
+        <w:t xml:space="preserve"> the required </w:t>
       </w:r>
       <w:r>
         <w:rPr>
@@ -104,19 +82,7 @@
         <w:t>quests</w:t>
       </w:r>
       <w:r>
-        <w:t xml:space="preserve">.  </w:t>
-      </w:r>
-      <w:r>
-        <w:t xml:space="preserve">Timed quests will motivate the player to get things done in a timely fashion and </w:t>
-      </w:r>
-      <w:r>
-        <w:t>Humour and inspiring dialog will keep the player coming back to see what happens next</w:t>
-      </w:r>
-      <w:r>
-        <w:t xml:space="preserve">.  </w:t>
-      </w:r>
-      <w:r>
-        <w:t>The quests will often lead the player to another area of the office where there are more people to talk to and things to do.</w:t>
+        <w:t>.  Timed quests will motivate the player to get things done in a timely fashion and Humour and inspiring dialog will keep the player coming back to see what happens next.  The quests will often lead the player to another area of the office where there are more people to talk to and things to do.</w:t>
       </w:r>
     </w:p>
     <w:p>
@@ -124,10 +90,7 @@
         <w:pStyle w:val="Heading2"/>
       </w:pPr>
       <w:r>
-        <w:t>Unique Selling Position</w:t>
-      </w:r>
-      <w:r>
-        <w:t>:</w:t>
+        <w:t>Unique Selling Position:</w:t>
       </w:r>
     </w:p>
     <w:p>
@@ -176,8 +139,11 @@
       </w:r>
     </w:p>
     <w:p>
-      <w:r>
-        <w:t>Intern’s Quest will be an adventure role playing game played viewed from a ¾ top perspective.</w:t>
+      <w:pPr>
+        <w:spacing w:line="480" w:lineRule="auto"/>
+      </w:pPr>
+      <w:r>
+        <w:t>Intern’s Quest will be an adventure RPG hybrid viewed from a ¾ top perspective.  The adventure elements present are that the player is free to explore the office, talk with many different characters and interact with objects around the office.  The RPG elements to be used will be the player inventory and the idea of quests.</w:t>
       </w:r>
     </w:p>
     <w:p>
@@ -185,13 +151,7 @@
         <w:pStyle w:val="Heading2"/>
       </w:pPr>
       <w:r>
-        <w:t>Game</w:t>
-      </w:r>
-      <w:r>
-        <w:t xml:space="preserve"> P</w:t>
-      </w:r>
-      <w:r>
-        <w:t>lay:</w:t>
+        <w:t>Game Play:</w:t>
       </w:r>
     </w:p>
     <w:p>
@@ -200,19 +160,7 @@
         <w:contextualSpacing/>
       </w:pPr>
       <w:r>
-        <w:t xml:space="preserve">The player will be free to move throughout the office. He will complete quests to advance in the game, which will be accessed by talking to NPCs in the office. Quests will consist of </w:t>
-      </w:r>
-      <w:r>
-        <w:t>delivering</w:t>
-      </w:r>
-      <w:r>
-        <w:t xml:space="preserve"> and </w:t>
-      </w:r>
-      <w:r>
-        <w:t>retrieving</w:t>
-      </w:r>
-      <w:r>
-        <w:t xml:space="preserve"> items or relaying messages between NPCs.</w:t>
+        <w:t>The player will be free to move throughout the office. He will complete quests to advance in the game, which will be accessed by talking to NPCs in the office. Quests will consist of delivering and retrieving items or relaying messages between NPCs.</w:t>
       </w:r>
       <w:r>
         <w:t xml:space="preserve">  </w:t>
@@ -222,17 +170,11 @@
       <w:pPr>
         <w:pStyle w:val="Heading2"/>
       </w:pPr>
-    </w:p>
-    <w:p>
-      <w:pPr>
-        <w:pStyle w:val="Heading2"/>
-      </w:pPr>
-    </w:p>
-    <w:p>
-      <w:pPr>
-        <w:pStyle w:val="Heading2"/>
-      </w:pPr>
-      <w:r>
+      <w:r>
+        <w:br w:type="page"/>
+      </w:r>
+      <w:r>
+        <w:lastRenderedPageBreak/>
         <w:t>Story Synopsis:</w:t>
       </w:r>
     </w:p>
@@ -263,44 +205,23 @@
         <w:t xml:space="preserve"> </w:t>
       </w:r>
       <w:r>
-        <w:t xml:space="preserve">Intern’s Quest </w:t>
-      </w:r>
-      <w:r>
-        <w:t xml:space="preserve">starts </w:t>
-      </w:r>
-      <w:r>
-        <w:t xml:space="preserve">with a basic tutorial initiated by “The Boss”.  Here the player will learn the basic controls of the game as well </w:t>
-      </w:r>
-      <w:r>
-        <w:t>the basic interface</w:t>
-      </w:r>
-      <w:r>
-        <w:t>.</w:t>
-      </w:r>
-    </w:p>
-    <w:p>
-      <w:pPr>
-        <w:spacing w:line="480" w:lineRule="auto"/>
-      </w:pPr>
-      <w:r>
-        <w:t>Following the player’s initial confrontation with “The Boss” the player will be free to explore the office environment.  There will be other non player characters dispersed throughout the office.  Some will be friendly to the player offering helpful &amp; humorous advice, others will</w:t>
-      </w:r>
-      <w:r>
-        <w:t xml:space="preserve"> treat the player with indifference and still others will appear very mean.  </w:t>
-      </w:r>
-    </w:p>
-    <w:p>
-      <w:pPr>
-        <w:spacing w:line="480" w:lineRule="auto"/>
-      </w:pPr>
-      <w:r>
-        <w:t>Some of the non player characters will ask the intern to complete one or more tasks (quests) for them.</w:t>
-      </w:r>
-      <w:r>
-        <w:t xml:space="preserve">  These quests will be in addition to the main quest chain.</w:t>
-      </w:r>
-      <w:r>
-        <w:t xml:space="preserve">  </w:t>
+        <w:t>Intern’s Quest starts with a basic tutorial initiated by “The Boss”.  Here the player will learn the basic controls of the game as well the basic interface.</w:t>
+      </w:r>
+    </w:p>
+    <w:p>
+      <w:pPr>
+        <w:spacing w:line="480" w:lineRule="auto"/>
+      </w:pPr>
+      <w:r>
+        <w:t xml:space="preserve">Following the player’s initial confrontation with “The Boss” the player will be free to explore the office environment.  There will be other non player characters dispersed throughout the office.  Some will be friendly to the player offering helpful &amp; humorous advice, others will treat the player with indifference and still others will appear very mean.  </w:t>
+      </w:r>
+    </w:p>
+    <w:p>
+      <w:pPr>
+        <w:spacing w:line="480" w:lineRule="auto"/>
+      </w:pPr>
+      <w:r>
+        <w:t xml:space="preserve">Some of the non player characters will ask the intern to complete one or more tasks (quests) for them.  These quests will be in addition to the main quest chain.  </w:t>
       </w:r>
     </w:p>
     <w:p>
@@ -355,20 +276,7 @@
         </w:rPr>
       </w:pPr>
       <w:r>
-        <w:lastRenderedPageBreak/>
-        <w:t>The Boss:  The head honcho</w:t>
-      </w:r>
-      <w:r>
-        <w:t>.  Quick to anger and hard to impress the player will need</w:t>
-      </w:r>
-      <w:r>
-        <w:t xml:space="preserve"> to complete the quests assigned by the boss.  The Boss is generally a hard ass</w:t>
-      </w:r>
-      <w:r>
-        <w:t>, who likes yelling, and harass</w:t>
-      </w:r>
-      <w:r>
-        <w:t>ing the player.</w:t>
+        <w:t>The Boss:  The head honcho.  Quick to anger and hard to impress the player will need to complete the quests assigned by the boss.  The Boss is generally a hard ass, who likes yelling, and harassing the player.</w:t>
       </w:r>
       <w:r>
         <w:br/>
@@ -388,13 +296,7 @@
         </w:rPr>
       </w:pPr>
       <w:r>
-        <w:t xml:space="preserve">The Boss’s Secretary:  As yet unnamed, the secretary will </w:t>
-      </w:r>
-      <w:r>
-        <w:t xml:space="preserve">offer relief </w:t>
-      </w:r>
-      <w:r>
-        <w:t>from The Boss and serve as a pleasant distraction</w:t>
+        <w:t>The Boss’s Secretary:  As yet unnamed, the secretary will offer relief from The Boss and serve as a pleasant distraction</w:t>
       </w:r>
       <w:r>
         <w:br/>
@@ -411,13 +313,11 @@
         <w:ind w:left="714" w:hanging="357"/>
       </w:pPr>
       <w:r>
+        <w:lastRenderedPageBreak/>
         <w:t>Various</w:t>
       </w:r>
       <w:r>
-        <w:t xml:space="preserve"> NPC’s:  Scattered throughout the office will be other NPC’s.  These NPC’s will give additional q</w:t>
-      </w:r>
-      <w:r>
-        <w:t>uests and hints to the player.</w:t>
+        <w:t xml:space="preserve"> NPC’s:  Scattered throughout the office will be other NPC’s.  These NPC’s will give additional quests and hints to the player.</w:t>
       </w:r>
     </w:p>
     <w:p>
@@ -439,10 +339,7 @@
         <w:ind w:left="714" w:hanging="357"/>
       </w:pPr>
       <w:r>
-        <w:t xml:space="preserve">The Boss:  This is the only character that really fits the role of villain.  It is his demands that must be met and he who fires the intern should the intern fail to complete </w:t>
-      </w:r>
-      <w:r>
-        <w:t>an important quest (or several not so important ones)</w:t>
+        <w:t>The Boss:  This is the only character that really fits the role of villain.  It is his demands that must be met and he who fires the intern should the intern fail to complete an important quest (or several not so important ones)</w:t>
       </w:r>
     </w:p>
     <w:p>
@@ -470,16 +367,7 @@
         </w:rPr>
       </w:pPr>
       <w:r>
-        <w:t>The main challenge in the game is not getting fired.  This can be avoided by completing the quests the boss assigns</w:t>
-      </w:r>
-      <w:r>
-        <w:t xml:space="preserve"> and</w:t>
-      </w:r>
-      <w:r>
-        <w:t xml:space="preserve"> not goofing off while doing the boss’s quest</w:t>
-      </w:r>
-      <w:r>
-        <w:t>s.</w:t>
+        <w:t>The main challenge in the game is not getting fired.  This can be avoided by completing the quests the boss assigns and not goofing off while doing the boss’s quests.</w:t>
       </w:r>
     </w:p>
     <w:p>
@@ -495,37 +383,16 @@
         <w:spacing w:line="480" w:lineRule="auto"/>
       </w:pPr>
       <w:r>
-        <w:t>Our target market is male</w:t>
-      </w:r>
-      <w:r>
-        <w:t>s</w:t>
-      </w:r>
-      <w:r>
-        <w:t xml:space="preserve"> and females who are at least 13 years of age.  Although the game will not feature </w:t>
-      </w:r>
-      <w:r>
-        <w:t xml:space="preserve">no </w:t>
-      </w:r>
-      <w:r>
-        <w:t>nudity</w:t>
-      </w:r>
-      <w:r>
-        <w:t xml:space="preserve"> and only mild occasional violence</w:t>
-      </w:r>
-      <w:r>
-        <w:t>, there will be explicit language</w:t>
-      </w:r>
-      <w:r>
-        <w:t xml:space="preserve"> used in jokes, conversations etc</w:t>
-      </w:r>
-      <w:r>
-        <w:t>.  Some of the jokes may go over the heads of younger players as they have never worked in an office environment.</w:t>
+        <w:t>Our target market is males and females who are at least 13 years of age.  Although the game will not feature no nudity and only mild occasional violence, there will be explicit language used in jokes, conversations etc.  Some of the jokes may go over the heads of younger players as they have never worked in an office environment.</w:t>
       </w:r>
     </w:p>
     <w:p>
       <w:pPr>
         <w:pStyle w:val="Heading2"/>
       </w:pPr>
+      <w:r>
+        <w:br w:type="page"/>
+      </w:r>
       <w:r>
         <w:lastRenderedPageBreak/>
         <w:t>Target Platform:</w:t>
@@ -536,19 +403,7 @@
         <w:spacing w:line="480" w:lineRule="auto"/>
       </w:pPr>
       <w:r>
-        <w:t xml:space="preserve">Our initial target platform is the </w:t>
-      </w:r>
-      <w:r>
-        <w:t xml:space="preserve">Windows </w:t>
-      </w:r>
-      <w:r>
-        <w:t>PC</w:t>
-      </w:r>
-      <w:r>
-        <w:t xml:space="preserve"> and Linux</w:t>
-      </w:r>
-      <w:r>
-        <w:t xml:space="preserve"> but ports to other platforms should be fairly straightforward from a technical standpoint if the interest arises.  The game is being designed to run on both low end (as low as </w:t>
+        <w:t xml:space="preserve">Our initial target platform is the Windows PC and Linux but ports to other platforms should be fairly straightforward from a technical standpoint if the interest arises.  The game is being designed to run on both low end (as low as </w:t>
       </w:r>
       <w:proofErr w:type="gramStart"/>
       <w:r>
@@ -570,16 +425,7 @@
         <w:ind w:left="748" w:hanging="357"/>
       </w:pPr>
       <w:r>
-        <w:t>Windows</w:t>
-      </w:r>
-      <w:r>
-        <w:t>: Windows</w:t>
-      </w:r>
-      <w:r>
-        <w:t xml:space="preserve"> 98 </w:t>
-      </w:r>
-      <w:r>
-        <w:t>or higher</w:t>
+        <w:t>Windows: Windows 98 or higher</w:t>
       </w:r>
     </w:p>
     <w:p>
@@ -643,13 +489,7 @@
         <w:ind w:left="748" w:hanging="357"/>
       </w:pPr>
       <w:r>
-        <w:t xml:space="preserve">No </w:t>
-      </w:r>
-      <w:r>
-        <w:t xml:space="preserve">Video </w:t>
-      </w:r>
-      <w:r>
-        <w:t>hardware acceleration is required</w:t>
+        <w:t>No Video hardware acceleration is required</w:t>
       </w:r>
     </w:p>
     <w:p>
@@ -657,11 +497,16 @@
         <w:t>These specs are subject to change of course.</w:t>
       </w:r>
     </w:p>
+    <w:p/>
     <w:p>
       <w:pPr>
         <w:pStyle w:val="Heading2"/>
       </w:pPr>
       <w:r>
+        <w:br w:type="page"/>
+      </w:r>
+      <w:r>
+        <w:lastRenderedPageBreak/>
         <w:t>The Team:</w:t>
       </w:r>
     </w:p>
@@ -670,46 +515,90 @@
         <w:spacing w:line="480" w:lineRule="auto"/>
       </w:pPr>
       <w:r>
-        <w:t xml:space="preserve">Our team consists of two members: </w:t>
-      </w:r>
+        <w:t xml:space="preserve">Our team consists of two members:  Brandon </w:t>
+      </w:r>
+      <w:proofErr w:type="spellStart"/>
+      <w:r>
+        <w:t>McCaig</w:t>
+      </w:r>
+      <w:proofErr w:type="spellEnd"/>
+      <w:r>
+        <w:t xml:space="preserve"> and Samuel Henderson.  We both possess computer programmer analyst diplomas from </w:t>
+      </w:r>
+      <w:smartTag w:uri="urn:schemas-microsoft-com:office:smarttags" w:element="place">
+        <w:smartTag w:uri="urn:schemas-microsoft-com:office:smarttags" w:element="PlaceName">
+          <w:r>
+            <w:t>Sault</w:t>
+          </w:r>
+        </w:smartTag>
+        <w:r>
+          <w:t xml:space="preserve"> </w:t>
+        </w:r>
+        <w:smartTag w:uri="urn:schemas-microsoft-com:office:smarttags" w:element="PlaceType">
+          <w:r>
+            <w:t>College</w:t>
+          </w:r>
+        </w:smartTag>
+      </w:smartTag>
+      <w:r>
+        <w:t xml:space="preserve"> and have both been using the </w:t>
+      </w:r>
+      <w:proofErr w:type="gramStart"/>
+      <w:r>
+        <w:t>Allegro</w:t>
+      </w:r>
+      <w:proofErr w:type="gramEnd"/>
+      <w:r>
+        <w:t xml:space="preserve"> game design library for several years.</w:t>
+      </w:r>
+    </w:p>
+    <w:p>
+      <w:pPr>
+        <w:spacing w:line="360" w:lineRule="auto"/>
+      </w:pPr>
+      <w:r>
+        <w:t>Although we are both going to be involved in developing &amp; designing code and art we have decided to lay the team structure down in the following ways:</w:t>
+      </w:r>
+      <w:r>
+        <w:br/>
+      </w:r>
+    </w:p>
+    <w:p>
+      <w:pPr>
+        <w:spacing w:line="360" w:lineRule="auto"/>
+      </w:pPr>
+      <w:r>
+        <w:rPr>
+          <w:b/>
+        </w:rPr>
+        <w:t>Lead Designer:</w:t>
+      </w:r>
+      <w:r>
+        <w:t xml:space="preserve">  </w:t>
+      </w:r>
+      <w:smartTag w:uri="urn:schemas-microsoft-com:office:smarttags" w:element="place">
+        <w:smartTag w:uri="urn:schemas-microsoft-com:office:smarttags" w:element="City">
+          <w:r>
+            <w:t>Brandon</w:t>
+          </w:r>
+        </w:smartTag>
+      </w:smartTag>
       <w:r>
         <w:t xml:space="preserve"> </w:t>
       </w:r>
-      <w:r>
-        <w:t xml:space="preserve">Brandon </w:t>
-      </w:r>
-      <w:proofErr w:type="spellStart"/>
-      <w:r>
-        <w:t>McCaig</w:t>
-      </w:r>
-      <w:proofErr w:type="spellEnd"/>
-      <w:r>
-        <w:t xml:space="preserve"> and Samuel Henderson</w:t>
-      </w:r>
-      <w:r>
-        <w:t>.  We both possess computer programmer anal</w:t>
-      </w:r>
-      <w:r>
-        <w:t xml:space="preserve">yst diplomas from Sault College and have both been using the </w:t>
-      </w:r>
-      <w:proofErr w:type="gramStart"/>
-      <w:r>
-        <w:t>Allegro</w:t>
-      </w:r>
-      <w:proofErr w:type="gramEnd"/>
-      <w:r>
-        <w:t xml:space="preserve"> game design library for several years.</w:t>
-      </w:r>
     </w:p>
     <w:p>
       <w:pPr>
         <w:spacing w:line="360" w:lineRule="auto"/>
       </w:pPr>
       <w:r>
-        <w:t>Although we are both going to be involved in developing &amp; designing code and art we have decided to lay the team structure down in the following ways:</w:t>
-      </w:r>
-      <w:r>
-        <w:br/>
+        <w:rPr>
+          <w:b/>
+        </w:rPr>
+        <w:t>Game Designer</w:t>
+      </w:r>
+      <w:r>
+        <w:t>:  Sam</w:t>
       </w:r>
     </w:p>
     <w:p>
@@ -720,11 +609,18 @@
         <w:rPr>
           <w:b/>
         </w:rPr>
-        <w:t>Lead Designer:</w:t>
-      </w:r>
-      <w:r>
-        <w:t xml:space="preserve">  Brandon</w:t>
-      </w:r>
+        <w:t>Level Designer</w:t>
+      </w:r>
+      <w:r>
+        <w:t xml:space="preserve">: </w:t>
+      </w:r>
+      <w:smartTag w:uri="urn:schemas-microsoft-com:office:smarttags" w:element="place">
+        <w:smartTag w:uri="urn:schemas-microsoft-com:office:smarttags" w:element="City">
+          <w:r>
+            <w:t>Brandon</w:t>
+          </w:r>
+        </w:smartTag>
+      </w:smartTag>
       <w:r>
         <w:t xml:space="preserve"> </w:t>
       </w:r>
@@ -737,11 +633,18 @@
         <w:rPr>
           <w:b/>
         </w:rPr>
-        <w:t>Game Designer</w:t>
-      </w:r>
-      <w:r>
-        <w:t>:  Sam</w:t>
-      </w:r>
+        <w:t>UI Designer</w:t>
+      </w:r>
+      <w:r>
+        <w:t xml:space="preserve">: </w:t>
+      </w:r>
+      <w:smartTag w:uri="urn:schemas-microsoft-com:office:smarttags" w:element="place">
+        <w:smartTag w:uri="urn:schemas-microsoft-com:office:smarttags" w:element="City">
+          <w:r>
+            <w:t>Brandon</w:t>
+          </w:r>
+        </w:smartTag>
+      </w:smartTag>
     </w:p>
     <w:p>
       <w:pPr>
@@ -751,10 +654,10 @@
         <w:rPr>
           <w:b/>
         </w:rPr>
-        <w:t>Level Designer</w:t>
-      </w:r>
-      <w:r>
-        <w:t xml:space="preserve">: Brandon </w:t>
+        <w:t>Writers</w:t>
+      </w:r>
+      <w:r>
+        <w:t>: Sam &amp; Brandon</w:t>
       </w:r>
     </w:p>
     <w:p>
@@ -765,13 +668,10 @@
         <w:rPr>
           <w:b/>
         </w:rPr>
-        <w:t>UI Designer</w:t>
-      </w:r>
-      <w:r>
-        <w:t>:</w:t>
-      </w:r>
-      <w:r>
-        <w:t xml:space="preserve"> Brandon</w:t>
+        <w:t>Art Director</w:t>
+      </w:r>
+      <w:r>
+        <w:t>: Sam</w:t>
       </w:r>
     </w:p>
     <w:p>
@@ -782,21 +682,7 @@
         <w:rPr>
           <w:b/>
         </w:rPr>
-        <w:t>Writers</w:t>
-      </w:r>
-      <w:r>
-        <w:t>: Sam &amp; Brandon</w:t>
-      </w:r>
-    </w:p>
-    <w:p>
-      <w:pPr>
-        <w:spacing w:line="360" w:lineRule="auto"/>
-      </w:pPr>
-      <w:r>
-        <w:rPr>
-          <w:b/>
-        </w:rPr>
-        <w:t>Art Director</w:t>
+        <w:t>Audio Director</w:t>
       </w:r>
       <w:r>
         <w:t>: Sam</w:t>
@@ -804,28 +690,20 @@
     </w:p>
     <w:p>
       <w:pPr>
-        <w:spacing w:line="360" w:lineRule="auto"/>
-      </w:pPr>
-      <w:r>
-        <w:rPr>
-          <w:b/>
-        </w:rPr>
+        <w:pStyle w:val="Heading2"/>
+      </w:pPr>
+      <w:r>
+        <w:br w:type="page"/>
+      </w:r>
+      <w:r>
         <w:lastRenderedPageBreak/>
-        <w:t>Audio Director</w:t>
-      </w:r>
-      <w:r>
-        <w:t>: Sam</w:t>
-      </w:r>
-    </w:p>
-    <w:p>
-      <w:pPr>
-        <w:pStyle w:val="Heading2"/>
-      </w:pPr>
-      <w:r>
         <w:t>Summary:</w:t>
       </w:r>
     </w:p>
     <w:p>
+      <w:pPr>
+        <w:spacing w:line="480" w:lineRule="auto"/>
+      </w:pPr>
       <w:r>
         <w:t>In summary, Intern's Quest will be a witty adventure RPG that will draw players in with it</w:t>
       </w:r>
@@ -836,19 +714,7 @@
         <w:t xml:space="preserve"> dialog and charm.</w:t>
       </w:r>
       <w:r>
-        <w:t xml:space="preserve"> </w:t>
-      </w:r>
-      <w:r>
-        <w:t xml:space="preserve">The design goal is to make the game portable to as many platforms as possible, with Windows and Linux being targeted for </w:t>
-      </w:r>
-      <w:r>
-        <w:t>launch</w:t>
-      </w:r>
-      <w:r>
-        <w:t xml:space="preserve"> and porting to other platforms relatively easy allowing the install base for the game to be significantly larger than it would be if it was confined to a single platform. </w:t>
-      </w:r>
-      <w:r>
-        <w:t xml:space="preserve"> O</w:t>
+        <w:t xml:space="preserve"> The design goal is to make the game portable to as many platforms as possible, with Windows and Linux being targeted for launch and porting to other platforms relatively easy allowing the install base for the game to be significantly larger than it would be if it was confined to a single platform.  O</w:t>
       </w:r>
       <w:r>
         <w:t xml:space="preserve">ur team has the knowledge, experience, and drive to develop Intern's Quest. </w:t>
@@ -893,7 +759,7 @@
         <w:ind w:left="1440" w:hanging="360"/>
       </w:pPr>
       <w:rPr>
-        <w:rFonts w:ascii="Courier New" w:hAnsi="Courier New" w:cs="Courier New" w:hint="default"/>
+        <w:rFonts w:ascii="Courier New" w:hAnsi="Courier New" w:hint="default"/>
       </w:rPr>
     </w:lvl>
     <w:lvl w:ilvl="2" w:tplc="10090005" w:tentative="1">
@@ -929,7 +795,7 @@
         <w:ind w:left="3600" w:hanging="360"/>
       </w:pPr>
       <w:rPr>
-        <w:rFonts w:ascii="Courier New" w:hAnsi="Courier New" w:cs="Courier New" w:hint="default"/>
+        <w:rFonts w:ascii="Courier New" w:hAnsi="Courier New" w:hint="default"/>
       </w:rPr>
     </w:lvl>
     <w:lvl w:ilvl="5" w:tplc="10090005" w:tentative="1">
@@ -965,7 +831,7 @@
         <w:ind w:left="5760" w:hanging="360"/>
       </w:pPr>
       <w:rPr>
-        <w:rFonts w:ascii="Courier New" w:hAnsi="Courier New" w:cs="Courier New" w:hint="default"/>
+        <w:rFonts w:ascii="Courier New" w:hAnsi="Courier New" w:hint="default"/>
       </w:rPr>
     </w:lvl>
     <w:lvl w:ilvl="8" w:tplc="10090005" w:tentative="1">
@@ -1006,7 +872,7 @@
         <w:ind w:left="1470" w:hanging="360"/>
       </w:pPr>
       <w:rPr>
-        <w:rFonts w:ascii="Courier New" w:hAnsi="Courier New" w:cs="Courier New" w:hint="default"/>
+        <w:rFonts w:ascii="Courier New" w:hAnsi="Courier New" w:hint="default"/>
       </w:rPr>
     </w:lvl>
     <w:lvl w:ilvl="2" w:tplc="10090005" w:tentative="1">
@@ -1042,7 +908,7 @@
         <w:ind w:left="3630" w:hanging="360"/>
       </w:pPr>
       <w:rPr>
-        <w:rFonts w:ascii="Courier New" w:hAnsi="Courier New" w:cs="Courier New" w:hint="default"/>
+        <w:rFonts w:ascii="Courier New" w:hAnsi="Courier New" w:hint="default"/>
       </w:rPr>
     </w:lvl>
     <w:lvl w:ilvl="5" w:tplc="10090005" w:tentative="1">
@@ -1078,7 +944,7 @@
         <w:ind w:left="5790" w:hanging="360"/>
       </w:pPr>
       <w:rPr>
-        <w:rFonts w:ascii="Courier New" w:hAnsi="Courier New" w:cs="Courier New" w:hint="default"/>
+        <w:rFonts w:ascii="Courier New" w:hAnsi="Courier New" w:hint="default"/>
       </w:rPr>
     </w:lvl>
     <w:lvl w:ilvl="8" w:tplc="10090005" w:tentative="1">
@@ -1119,7 +985,7 @@
         <w:ind w:left="1440" w:hanging="360"/>
       </w:pPr>
       <w:rPr>
-        <w:rFonts w:ascii="Courier New" w:hAnsi="Courier New" w:cs="Courier New" w:hint="default"/>
+        <w:rFonts w:ascii="Courier New" w:hAnsi="Courier New" w:hint="default"/>
       </w:rPr>
     </w:lvl>
     <w:lvl w:ilvl="2" w:tplc="10090005" w:tentative="1">
@@ -1155,7 +1021,7 @@
         <w:ind w:left="3600" w:hanging="360"/>
       </w:pPr>
       <w:rPr>
-        <w:rFonts w:ascii="Courier New" w:hAnsi="Courier New" w:cs="Courier New" w:hint="default"/>
+        <w:rFonts w:ascii="Courier New" w:hAnsi="Courier New" w:hint="default"/>
       </w:rPr>
     </w:lvl>
     <w:lvl w:ilvl="5" w:tplc="10090005" w:tentative="1">
@@ -1191,7 +1057,7 @@
         <w:ind w:left="5760" w:hanging="360"/>
       </w:pPr>
       <w:rPr>
-        <w:rFonts w:ascii="Courier New" w:hAnsi="Courier New" w:cs="Courier New" w:hint="default"/>
+        <w:rFonts w:ascii="Courier New" w:hAnsi="Courier New" w:hint="default"/>
       </w:rPr>
     </w:lvl>
     <w:lvl w:ilvl="8" w:tplc="10090005" w:tentative="1">
@@ -1232,7 +1098,7 @@
         <w:ind w:left="1440" w:hanging="360"/>
       </w:pPr>
       <w:rPr>
-        <w:rFonts w:ascii="Courier New" w:hAnsi="Courier New" w:cs="Courier New" w:hint="default"/>
+        <w:rFonts w:ascii="Courier New" w:hAnsi="Courier New" w:hint="default"/>
       </w:rPr>
     </w:lvl>
     <w:lvl w:ilvl="2" w:tplc="10090005" w:tentative="1">
@@ -1268,7 +1134,7 @@
         <w:ind w:left="3600" w:hanging="360"/>
       </w:pPr>
       <w:rPr>
-        <w:rFonts w:ascii="Courier New" w:hAnsi="Courier New" w:cs="Courier New" w:hint="default"/>
+        <w:rFonts w:ascii="Courier New" w:hAnsi="Courier New" w:hint="default"/>
       </w:rPr>
     </w:lvl>
     <w:lvl w:ilvl="5" w:tplc="10090005" w:tentative="1">
@@ -1304,7 +1170,7 @@
         <w:ind w:left="5760" w:hanging="360"/>
       </w:pPr>
       <w:rPr>
-        <w:rFonts w:ascii="Courier New" w:hAnsi="Courier New" w:cs="Courier New" w:hint="default"/>
+        <w:rFonts w:ascii="Courier New" w:hAnsi="Courier New" w:hint="default"/>
       </w:rPr>
     </w:lvl>
     <w:lvl w:ilvl="8" w:tplc="10090005" w:tentative="1">
@@ -1340,45 +1206,41 @@
   <w:docDefaults>
     <w:rPrDefault>
       <w:rPr>
-        <w:rFonts w:asciiTheme="minorHAnsi" w:eastAsiaTheme="minorHAnsi" w:hAnsiTheme="minorHAnsi" w:cstheme="minorBidi"/>
+        <w:rFonts w:ascii="Calibri" w:eastAsia="Calibri" w:hAnsi="Calibri" w:cs="Times New Roman"/>
         <w:sz w:val="22"/>
         <w:szCs w:val="22"/>
-        <w:lang w:val="en-CA" w:eastAsia="en-US" w:bidi="ar-SA"/>
+        <w:lang w:val="en-US" w:eastAsia="en-US" w:bidi="ar-SA"/>
       </w:rPr>
     </w:rPrDefault>
-    <w:pPrDefault>
-      <w:pPr>
-        <w:spacing w:after="200" w:line="276" w:lineRule="auto"/>
-      </w:pPr>
-    </w:pPrDefault>
+    <w:pPrDefault/>
   </w:docDefaults>
   <w:latentStyles w:defLockedState="0" w:defUIPriority="99" w:defSemiHidden="1" w:defUnhideWhenUsed="1" w:defQFormat="0" w:count="267">
-    <w:lsdException w:name="Normal" w:semiHidden="0" w:uiPriority="0" w:unhideWhenUsed="0" w:qFormat="1"/>
-    <w:lsdException w:name="heading 1" w:semiHidden="0" w:uiPriority="9" w:unhideWhenUsed="0" w:qFormat="1"/>
-    <w:lsdException w:name="heading 2" w:uiPriority="9" w:qFormat="1"/>
-    <w:lsdException w:name="heading 3" w:uiPriority="9" w:qFormat="1"/>
-    <w:lsdException w:name="heading 4" w:uiPriority="9" w:qFormat="1"/>
-    <w:lsdException w:name="heading 5" w:uiPriority="9" w:qFormat="1"/>
-    <w:lsdException w:name="heading 6" w:uiPriority="9" w:qFormat="1"/>
-    <w:lsdException w:name="heading 7" w:uiPriority="9" w:qFormat="1"/>
-    <w:lsdException w:name="heading 8" w:uiPriority="9" w:qFormat="1"/>
-    <w:lsdException w:name="heading 9" w:uiPriority="9" w:qFormat="1"/>
-    <w:lsdException w:name="toc 1" w:uiPriority="39"/>
-    <w:lsdException w:name="toc 2" w:uiPriority="39"/>
-    <w:lsdException w:name="toc 3" w:uiPriority="39"/>
-    <w:lsdException w:name="toc 4" w:uiPriority="39"/>
-    <w:lsdException w:name="toc 5" w:uiPriority="39"/>
-    <w:lsdException w:name="toc 6" w:uiPriority="39"/>
-    <w:lsdException w:name="toc 7" w:uiPriority="39"/>
-    <w:lsdException w:name="toc 8" w:uiPriority="39"/>
-    <w:lsdException w:name="toc 9" w:uiPriority="39"/>
-    <w:lsdException w:name="caption" w:uiPriority="35" w:qFormat="1"/>
-    <w:lsdException w:name="Title" w:semiHidden="0" w:uiPriority="10" w:unhideWhenUsed="0" w:qFormat="1"/>
-    <w:lsdException w:name="Default Paragraph Font" w:uiPriority="1"/>
-    <w:lsdException w:name="Subtitle" w:semiHidden="0" w:uiPriority="11" w:unhideWhenUsed="0" w:qFormat="1"/>
-    <w:lsdException w:name="Strong" w:semiHidden="0" w:uiPriority="22" w:unhideWhenUsed="0" w:qFormat="1"/>
-    <w:lsdException w:name="Emphasis" w:semiHidden="0" w:uiPriority="20" w:unhideWhenUsed="0" w:qFormat="1"/>
-    <w:lsdException w:name="Table Grid" w:semiHidden="0" w:uiPriority="59" w:unhideWhenUsed="0"/>
+    <w:lsdException w:name="Normal" w:locked="1" w:semiHidden="0" w:uiPriority="0" w:unhideWhenUsed="0" w:qFormat="1"/>
+    <w:lsdException w:name="heading 1" w:locked="1" w:semiHidden="0" w:uiPriority="0" w:unhideWhenUsed="0" w:qFormat="1"/>
+    <w:lsdException w:name="heading 2" w:locked="1" w:semiHidden="0" w:uiPriority="0" w:unhideWhenUsed="0" w:qFormat="1"/>
+    <w:lsdException w:name="heading 3" w:locked="1" w:uiPriority="0" w:qFormat="1"/>
+    <w:lsdException w:name="heading 4" w:locked="1" w:uiPriority="0" w:qFormat="1"/>
+    <w:lsdException w:name="heading 5" w:locked="1" w:uiPriority="0" w:qFormat="1"/>
+    <w:lsdException w:name="heading 6" w:locked="1" w:uiPriority="0" w:qFormat="1"/>
+    <w:lsdException w:name="heading 7" w:locked="1" w:uiPriority="0" w:qFormat="1"/>
+    <w:lsdException w:name="heading 8" w:locked="1" w:uiPriority="0" w:qFormat="1"/>
+    <w:lsdException w:name="heading 9" w:locked="1" w:uiPriority="0" w:qFormat="1"/>
+    <w:lsdException w:name="toc 1" w:locked="1" w:semiHidden="0" w:uiPriority="0" w:unhideWhenUsed="0"/>
+    <w:lsdException w:name="toc 2" w:locked="1" w:semiHidden="0" w:uiPriority="0" w:unhideWhenUsed="0"/>
+    <w:lsdException w:name="toc 3" w:locked="1" w:semiHidden="0" w:uiPriority="0" w:unhideWhenUsed="0"/>
+    <w:lsdException w:name="toc 4" w:locked="1" w:semiHidden="0" w:uiPriority="0" w:unhideWhenUsed="0"/>
+    <w:lsdException w:name="toc 5" w:locked="1" w:semiHidden="0" w:uiPriority="0" w:unhideWhenUsed="0"/>
+    <w:lsdException w:name="toc 6" w:locked="1" w:semiHidden="0" w:uiPriority="0" w:unhideWhenUsed="0"/>
+    <w:lsdException w:name="toc 7" w:locked="1" w:semiHidden="0" w:uiPriority="0" w:unhideWhenUsed="0"/>
+    <w:lsdException w:name="toc 8" w:locked="1" w:semiHidden="0" w:uiPriority="0" w:unhideWhenUsed="0"/>
+    <w:lsdException w:name="toc 9" w:locked="1" w:semiHidden="0" w:uiPriority="0" w:unhideWhenUsed="0"/>
+    <w:lsdException w:name="caption" w:locked="1" w:uiPriority="0" w:qFormat="1"/>
+    <w:lsdException w:name="Title" w:locked="1" w:semiHidden="0" w:uiPriority="0" w:unhideWhenUsed="0" w:qFormat="1"/>
+    <w:lsdException w:name="Default Paragraph Font" w:locked="1" w:semiHidden="0" w:uiPriority="0" w:unhideWhenUsed="0"/>
+    <w:lsdException w:name="Subtitle" w:locked="1" w:semiHidden="0" w:uiPriority="0" w:unhideWhenUsed="0" w:qFormat="1"/>
+    <w:lsdException w:name="Strong" w:locked="1" w:semiHidden="0" w:uiPriority="0" w:unhideWhenUsed="0" w:qFormat="1"/>
+    <w:lsdException w:name="Emphasis" w:locked="1" w:semiHidden="0" w:uiPriority="0" w:unhideWhenUsed="0" w:qFormat="1"/>
+    <w:lsdException w:name="Table Grid" w:locked="1" w:semiHidden="0" w:uiPriority="0" w:unhideWhenUsed="0"/>
     <w:lsdException w:name="Placeholder Text" w:unhideWhenUsed="0"/>
     <w:lsdException w:name="No Spacing" w:semiHidden="0" w:uiPriority="1" w:unhideWhenUsed="0" w:qFormat="1"/>
     <w:lsdException w:name="Light Shading" w:semiHidden="0" w:uiPriority="60" w:unhideWhenUsed="0"/>
@@ -1495,13 +1357,19 @@
     <w:name w:val="Normal"/>
     <w:qFormat/>
     <w:rsid w:val="00907BAC"/>
+    <w:pPr>
+      <w:spacing w:after="200" w:line="276" w:lineRule="auto"/>
+    </w:pPr>
+    <w:rPr>
+      <w:lang w:val="en-CA"/>
+    </w:rPr>
   </w:style>
   <w:style w:type="paragraph" w:styleId="Heading1">
     <w:name w:val="heading 1"/>
     <w:basedOn w:val="Normal"/>
     <w:next w:val="Normal"/>
     <w:link w:val="Heading1Char"/>
-    <w:uiPriority w:val="9"/>
+    <w:uiPriority w:val="99"/>
     <w:qFormat/>
     <w:rsid w:val="00E928D4"/>
     <w:pPr>
@@ -1511,10 +1379,10 @@
       <w:outlineLvl w:val="0"/>
     </w:pPr>
     <w:rPr>
-      <w:rFonts w:asciiTheme="majorHAnsi" w:eastAsiaTheme="majorEastAsia" w:hAnsiTheme="majorHAnsi" w:cstheme="majorBidi"/>
+      <w:rFonts w:ascii="Cambria" w:eastAsia="Times New Roman" w:hAnsi="Cambria"/>
       <w:b/>
       <w:bCs/>
-      <w:color w:val="365F91" w:themeColor="accent1" w:themeShade="BF"/>
+      <w:color w:val="365F91"/>
       <w:sz w:val="28"/>
       <w:szCs w:val="28"/>
     </w:rPr>
@@ -1524,8 +1392,7 @@
     <w:basedOn w:val="Normal"/>
     <w:next w:val="Normal"/>
     <w:link w:val="Heading2Char"/>
-    <w:uiPriority w:val="9"/>
-    <w:unhideWhenUsed/>
+    <w:uiPriority w:val="99"/>
     <w:qFormat/>
     <w:rsid w:val="00880B24"/>
     <w:pPr>
@@ -1535,10 +1402,10 @@
       <w:outlineLvl w:val="1"/>
     </w:pPr>
     <w:rPr>
-      <w:rFonts w:asciiTheme="majorHAnsi" w:eastAsiaTheme="majorEastAsia" w:hAnsiTheme="majorHAnsi" w:cstheme="majorBidi"/>
+      <w:rFonts w:ascii="Cambria" w:eastAsia="Times New Roman" w:hAnsi="Cambria"/>
       <w:b/>
       <w:bCs/>
-      <w:color w:val="4F81BD" w:themeColor="accent1"/>
+      <w:color w:val="4F81BD"/>
       <w:sz w:val="26"/>
       <w:szCs w:val="26"/>
     </w:rPr>
@@ -1575,13 +1442,14 @@
     <w:name w:val="Heading 1 Char"/>
     <w:basedOn w:val="DefaultParagraphFont"/>
     <w:link w:val="Heading1"/>
-    <w:uiPriority w:val="9"/>
+    <w:uiPriority w:val="99"/>
+    <w:locked/>
     <w:rsid w:val="00E928D4"/>
     <w:rPr>
-      <w:rFonts w:asciiTheme="majorHAnsi" w:eastAsiaTheme="majorEastAsia" w:hAnsiTheme="majorHAnsi" w:cstheme="majorBidi"/>
+      <w:rFonts w:ascii="Cambria" w:hAnsi="Cambria" w:cs="Times New Roman"/>
       <w:b/>
       <w:bCs/>
-      <w:color w:val="365F91" w:themeColor="accent1" w:themeShade="BF"/>
+      <w:color w:val="365F91"/>
       <w:sz w:val="28"/>
       <w:szCs w:val="28"/>
     </w:rPr>
@@ -1590,13 +1458,14 @@
     <w:name w:val="Heading 2 Char"/>
     <w:basedOn w:val="DefaultParagraphFont"/>
     <w:link w:val="Heading2"/>
-    <w:uiPriority w:val="9"/>
+    <w:uiPriority w:val="99"/>
+    <w:locked/>
     <w:rsid w:val="00880B24"/>
     <w:rPr>
-      <w:rFonts w:asciiTheme="majorHAnsi" w:eastAsiaTheme="majorEastAsia" w:hAnsiTheme="majorHAnsi" w:cstheme="majorBidi"/>
+      <w:rFonts w:ascii="Cambria" w:hAnsi="Cambria" w:cs="Times New Roman"/>
       <w:b/>
       <w:bCs/>
-      <w:color w:val="4F81BD" w:themeColor="accent1"/>
+      <w:color w:val="4F81BD"/>
       <w:sz w:val="26"/>
       <w:szCs w:val="26"/>
     </w:rPr>
@@ -1604,7 +1473,7 @@
   <w:style w:type="paragraph" w:styleId="ListParagraph">
     <w:name w:val="List Paragraph"/>
     <w:basedOn w:val="Normal"/>
-    <w:uiPriority w:val="34"/>
+    <w:uiPriority w:val="99"/>
     <w:qFormat/>
     <w:rsid w:val="003752FA"/>
     <w:pPr>

</xml_diff>

<commit_message>
Finished my half of the proposal slide show.  Made some revisions to the Proposal document (Gameplay section in particular)
</commit_message>
<xml_diff>
--- a/docs/proposal.docx
+++ b/docs/proposal.docx
@@ -65,15 +65,7 @@
         <w:spacing w:line="480" w:lineRule="auto"/>
       </w:pPr>
       <w:r>
-        <w:t xml:space="preserve">The player’s ultimate victory condition will be getting hired which can be accomplished by completing all </w:t>
-      </w:r>
-      <w:proofErr w:type="gramStart"/>
-      <w:r>
-        <w:t>of</w:t>
-      </w:r>
-      <w:proofErr w:type="gramEnd"/>
-      <w:r>
-        <w:t xml:space="preserve"> the required </w:t>
+        <w:t xml:space="preserve">The player’s ultimate victory condition will be getting hired which can be accomplished by completing all of the required </w:t>
       </w:r>
       <w:r>
         <w:rPr>
@@ -82,7 +74,19 @@
         <w:t>quests</w:t>
       </w:r>
       <w:r>
-        <w:t>.  Timed quests will motivate the player to get things done in a timely fashion and Humour and inspiring dialog will keep the player coming back to see what happens next.  The quests will often lead the player to another area of the office where there are more people to talk to and things to do.</w:t>
+        <w:t xml:space="preserve">.  </w:t>
+      </w:r>
+      <w:r>
+        <w:t>Some quests will be t</w:t>
+      </w:r>
+      <w:r>
+        <w:t>imed quests</w:t>
+      </w:r>
+      <w:r>
+        <w:t xml:space="preserve"> which</w:t>
+      </w:r>
+      <w:r>
+        <w:t xml:space="preserve"> will motivate the player to get things done in a timely fashion and Humour and inspiring dialog will keep the player coming back to see what happens next.  The quests will often lead the player to another area of the office where there are more people to talk to and things to do.</w:t>
       </w:r>
     </w:p>
     <w:p>
@@ -120,11 +124,9 @@
       <w:r>
         <w:t>Unlike many games in the market today, this game will feature nostalgic elements (graphics, game play</w:t>
       </w:r>
-      <w:proofErr w:type="gramStart"/>
-      <w:r>
-        <w:t>)  that</w:t>
-      </w:r>
-      <w:proofErr w:type="gramEnd"/>
+      <w:r>
+        <w:t>) that</w:t>
+      </w:r>
       <w:r>
         <w:t xml:space="preserve"> gamers who have lived through the early to mid 90’s will appreciate.</w:t>
       </w:r>
@@ -160,10 +162,55 @@
         <w:contextualSpacing/>
       </w:pPr>
       <w:r>
-        <w:t>The player will be free to move throughout the office. He will complete quests to advance in the game, which will be accessed by talking to NPCs in the office. Quests will consist of delivering and retrieving items or relaying messages between NPCs.</w:t>
+        <w:t xml:space="preserve">The player will be free to move </w:t>
+      </w:r>
+      <w:r>
+        <w:t xml:space="preserve">and explore </w:t>
+      </w:r>
+      <w:r>
+        <w:t>the office</w:t>
+      </w:r>
+      <w:r>
+        <w:t xml:space="preserve"> is his/her own pace</w:t>
+      </w:r>
+      <w:r>
+        <w:t xml:space="preserve">. </w:t>
+      </w:r>
+      <w:r>
+        <w:t>The player will be able to interact with objects like copiers, fax machines</w:t>
+      </w:r>
+      <w:r>
+        <w:t>, shredders, etc</w:t>
+      </w:r>
+      <w:r>
+        <w:t xml:space="preserve">.  </w:t>
+      </w:r>
+      <w:r>
+        <w:t>In addition to interacting with various objects the player will also be able to interact with</w:t>
+      </w:r>
+      <w:r>
+        <w:t xml:space="preserve"> NPCs.  The NPCs may tell the player jokes, office jargon, or give the player a quest.</w:t>
+      </w:r>
+      <w:r>
+        <w:t xml:space="preserve"> </w:t>
+      </w:r>
+      <w:r>
+        <w:t>The player must</w:t>
+      </w:r>
+      <w:r>
+        <w:t xml:space="preserve"> complete</w:t>
+      </w:r>
+      <w:r>
+        <w:t xml:space="preserve"> these</w:t>
+      </w:r>
+      <w:r>
+        <w:t xml:space="preserve"> quests to advance in the game. Quests will consist of delivering and retrieving items or relaying messages between NPCs.</w:t>
       </w:r>
       <w:r>
         <w:t xml:space="preserve">  </w:t>
+      </w:r>
+      <w:r>
+        <w:t>Upon completing all quests, the player wins and is “hired” by the company.</w:t>
       </w:r>
     </w:p>
     <w:p>
@@ -1207,9 +1254,7 @@
     <w:rPrDefault>
       <w:rPr>
         <w:rFonts w:ascii="Calibri" w:eastAsia="Calibri" w:hAnsi="Calibri" w:cs="Times New Roman"/>
-        <w:sz w:val="22"/>
-        <w:szCs w:val="22"/>
-        <w:lang w:val="en-US" w:eastAsia="en-US" w:bidi="ar-SA"/>
+        <w:lang w:val="en-CA" w:eastAsia="en-CA" w:bidi="ar-SA"/>
       </w:rPr>
     </w:rPrDefault>
     <w:pPrDefault/>
@@ -1361,7 +1406,9 @@
       <w:spacing w:after="200" w:line="276" w:lineRule="auto"/>
     </w:pPr>
     <w:rPr>
-      <w:lang w:val="en-CA"/>
+      <w:sz w:val="22"/>
+      <w:szCs w:val="22"/>
+      <w:lang w:eastAsia="en-US"/>
     </w:rPr>
   </w:style>
   <w:style w:type="paragraph" w:styleId="Heading1">

</xml_diff>